<commit_message>
clean up, remove useless comments
</commit_message>
<xml_diff>
--- a/Assignment3/CS5218 Principal of Program Analysis.docx
+++ b/Assignment3/CS5218 Principal of Program Analysis.docx
@@ -513,6 +513,10 @@
     <w:p>
       <w:pPr>
         <w:pStyle w:val="Heading3"/>
+        <w:numPr>
+          <w:ilvl w:val="0"/>
+          <w:numId w:val="0"/>
+        </w:numPr>
       </w:pPr>
       <w:r>
         <w:t>Lattice</w:t>
@@ -521,49 +525,21 @@
         <w:t xml:space="preserve"> and Partial Order</w:t>
       </w:r>
     </w:p>
-    <w:p>
-      <w:pPr>
-        <w:rPr>
-          <w:rFonts w:hint="eastAsia"/>
-        </w:rPr>
-      </w:pPr>
-      <w:r>
-        <w:rPr>
-          <w:rFonts w:hint="eastAsia"/>
-        </w:rPr>
-        <w:t xml:space="preserve">We use a lattice, with each node as an element the power set of variables, along with their intervals: (variable </w:t>
-      </w:r>
-      <w:r>
-        <w:rPr>
-          <w:rFonts w:hint="eastAsia"/>
-        </w:rPr>
-        <w:t>→</w:t>
-      </w:r>
-      <w:r>
-        <w:rPr>
-          <w:rFonts w:hint="eastAsia"/>
-        </w:rPr>
-        <w:t xml:space="preserve"> interval), where interval is defined as [lower boundary, upper boundary].</w:t>
-      </w:r>
-    </w:p>
     <w:p/>
     <w:p>
       <w:r>
-        <w:t>In this lattic</w:t>
-      </w:r>
-      <w:r>
-        <w:t>e, the bottom is an empty set (</w:t>
-      </w:r>
-      <w:r>
-        <w:rPr>
-          <w:rFonts w:ascii="empty set" w:hAnsi="empty set"/>
-        </w:rPr>
-        <w:t>Ø</w:t>
+        <w:t>Here, we use a lattice, with each node as an element the power set of all variables</w:t>
       </w:r>
       <w:bookmarkStart w:id="0" w:name="_GoBack"/>
       <w:bookmarkEnd w:id="0"/>
       <w:r>
-        <w:t>), while the top is all variables with range [- infinity, +infinity]. Hence, the lattice is partially ordered by subset inclusion:</w:t>
+        <w:t>.</w:t>
+      </w:r>
+      <w:r>
+        <w:t xml:space="preserve"> Hence, each node represents a possible combination of contaminated variables. In this lattice, the bottom is ø (empty set) while the top is the compl</w:t>
+      </w:r>
+      <w:r>
+        <w:t xml:space="preserve">ete set of all variables. Hence, the lattice is partially ordered by subset inclusion: </w:t>
       </w:r>
       <w:r>
         <w:rPr>

</xml_diff>